<commit_message>
Rumus Perpangkatan Universal 4.0 || (16:42 (W . I . B[Waktu Indonesia bagian Barat]), 28/01/2026), Batam, Kepulauan Riau, Indonesia || #NOBELSNOINDONESIANYES #LAWANPEMERINTAHINDONESIAKORUPPENINDASRAKYATINDONESIADENGANPENGETAHUAN #LAWANKEMISKINANDENGANPENDIDIKAN #HIDUPMAHASISWA #HIDUPRAKYATINDONESIA #HIDUPWANGSAINDONESIA #17081945
Rumus Perpangkatan Universal 4.0 || (16:42 (W . I . B[Waktu Indonesia bagian Barat]), 28/01/2026), Batam, Kepulauan Riau, Indonesia || #NOBELSNOINDONESIANYES #LAWANPEMERINTAHINDONESIAKORUPPENINDASRAKYATINDONESIADENGANPENGETAHUAN #LAWANKEMISKINANDENGANPENDIDIKAN #HIDUPMAHASISWA #HIDUPRAKYATINDONESIA #HIDUPWANGSAINDONESIA #17081945
</commit_message>
<xml_diff>
--- a/Rumus Perpangkatan Universal 4.0.docx
+++ b/Rumus Perpangkatan Universal 4.0.docx
@@ -13,41 +13,13 @@
           <w:lang w:val="id-ID"/>
         </w:rPr>
       </w:pPr>
-      <w:proofErr w:type="spellStart"/>
       <w:r>
         <w:rPr>
           <w:rFonts w:ascii="Times New Roman" w:eastAsiaTheme="minorEastAsia" w:hAnsi="Times New Roman" w:cs="Times New Roman"/>
           <w:sz w:val="24"/>
           <w:szCs w:val="24"/>
         </w:rPr>
-        <w:t>Rumus</w:t>
-      </w:r>
-      <w:proofErr w:type="spellEnd"/>
-      <w:r>
-        <w:rPr>
-          <w:rFonts w:ascii="Times New Roman" w:eastAsiaTheme="minorEastAsia" w:hAnsi="Times New Roman" w:cs="Times New Roman"/>
-          <w:sz w:val="24"/>
-          <w:szCs w:val="24"/>
-        </w:rPr>
-        <w:t xml:space="preserve"> </w:t>
-      </w:r>
-      <w:proofErr w:type="spellStart"/>
-      <w:r>
-        <w:rPr>
-          <w:rFonts w:ascii="Times New Roman" w:eastAsiaTheme="minorEastAsia" w:hAnsi="Times New Roman" w:cs="Times New Roman"/>
-          <w:sz w:val="24"/>
-          <w:szCs w:val="24"/>
-        </w:rPr>
-        <w:t>Perpangkatan</w:t>
-      </w:r>
-      <w:proofErr w:type="spellEnd"/>
-      <w:r>
-        <w:rPr>
-          <w:rFonts w:ascii="Times New Roman" w:eastAsiaTheme="minorEastAsia" w:hAnsi="Times New Roman" w:cs="Times New Roman"/>
-          <w:sz w:val="24"/>
-          <w:szCs w:val="24"/>
-        </w:rPr>
-        <w:t xml:space="preserve"> Universal </w:t>
+        <w:t xml:space="preserve">Rumus Perpangkatan Universal </w:t>
       </w:r>
       <w:r>
         <w:rPr>
@@ -77,7 +49,6 @@
           <w:lang w:val="id-ID"/>
         </w:rPr>
       </w:pPr>
-      <w:proofErr w:type="spellStart"/>
       <w:r>
         <w:rPr>
           <w:rFonts w:ascii="Times New Roman" w:eastAsiaTheme="minorEastAsia" w:hAnsi="Times New Roman" w:cs="Times New Roman"/>
@@ -85,37 +56,7 @@
           <w:szCs w:val="24"/>
           <w:lang w:val="id-ID"/>
         </w:rPr>
-        <w:t>by</w:t>
-      </w:r>
-      <w:proofErr w:type="spellEnd"/>
-      <w:r>
-        <w:rPr>
-          <w:rFonts w:ascii="Times New Roman" w:eastAsiaTheme="minorEastAsia" w:hAnsi="Times New Roman" w:cs="Times New Roman"/>
-          <w:sz w:val="24"/>
-          <w:szCs w:val="24"/>
-          <w:lang w:val="id-ID"/>
-        </w:rPr>
-        <w:t xml:space="preserve"> : Samuel Hasiholan Omega Purba, S. </w:t>
-      </w:r>
-      <w:proofErr w:type="spellStart"/>
-      <w:r>
-        <w:rPr>
-          <w:rFonts w:ascii="Times New Roman" w:eastAsiaTheme="minorEastAsia" w:hAnsi="Times New Roman" w:cs="Times New Roman"/>
-          <w:sz w:val="24"/>
-          <w:szCs w:val="24"/>
-          <w:lang w:val="id-ID"/>
-        </w:rPr>
-        <w:t>Tr</w:t>
-      </w:r>
-      <w:proofErr w:type="spellEnd"/>
-      <w:r>
-        <w:rPr>
-          <w:rFonts w:ascii="Times New Roman" w:eastAsiaTheme="minorEastAsia" w:hAnsi="Times New Roman" w:cs="Times New Roman"/>
-          <w:sz w:val="24"/>
-          <w:szCs w:val="24"/>
-          <w:lang w:val="id-ID"/>
-        </w:rPr>
-        <w:t>. T.</w:t>
+        <w:t>by : Samuel Hasiholan Omega Purba, S. Tr. T.</w:t>
       </w:r>
     </w:p>
     <w:p>
@@ -150,7 +91,6 @@
           <w:lang w:val="id-ID"/>
         </w:rPr>
       </w:pPr>
-      <w:proofErr w:type="spellStart"/>
       <w:r>
         <w:rPr>
           <w:rFonts w:ascii="Times New Roman" w:eastAsiaTheme="minorEastAsia" w:hAnsi="Times New Roman" w:cs="Times New Roman"/>
@@ -158,17 +98,7 @@
           <w:szCs w:val="24"/>
           <w:lang w:val="id-ID"/>
         </w:rPr>
-        <w:t>Prodi</w:t>
-      </w:r>
-      <w:proofErr w:type="spellEnd"/>
-      <w:r>
-        <w:rPr>
-          <w:rFonts w:ascii="Times New Roman" w:eastAsiaTheme="minorEastAsia" w:hAnsi="Times New Roman" w:cs="Times New Roman"/>
-          <w:sz w:val="24"/>
-          <w:szCs w:val="24"/>
-          <w:lang w:val="id-ID"/>
-        </w:rPr>
-        <w:t xml:space="preserve"> Teknik Robotika dan Kecerdasan buatan</w:t>
+        <w:t>Prodi Teknik Robotika dan Kecerdasan buatan</w:t>
       </w:r>
     </w:p>
     <w:p>
@@ -648,7 +578,7 @@
                                               <w:sz w:val="24"/>
                                               <w:szCs w:val="24"/>
                                             </w:rPr>
-                                            <m:t>dx</m:t>
+                                            <m:t>d</m:t>
                                           </m:r>
                                         </m:e>
                                       </m:box>
@@ -998,7 +928,7 @@
                                       <w:sz w:val="24"/>
                                       <w:szCs w:val="24"/>
                                     </w:rPr>
-                                    <m:t>dx</m:t>
+                                    <m:t>d</m:t>
                                   </m:r>
                                 </m:e>
                               </m:box>

</xml_diff>

<commit_message>
Rumus Perpangkatan Universal 4.0 || (16:50 (W . I . B[Waktu Indonesia bagian Barat]), 28/01/2026), Batam, Kepulauan Riau, Indonesia || #NOBELSNOINDONESIANYES #LAWANPEMERINTAHINDONESIAKORUPPENINDASRAKYATINDONESIADENGANPENGETAHUAN #LAWANKEMISKINANDENGANPENDIDIKAN #HIDUPMAHASISWA #HIDUPRAKYATINDONESIA #HIDUPWANGSAINDONESIA #17081945
Rumus Perpangkatan Universal 4.0 || (16:50 (W . I . B[Waktu Indonesia bagian Barat]), 28/01/2026), Batam, Kepulauan Riau, Indonesia || #NOBELSNOINDONESIANYES #LAWANPEMERINTAHINDONESIAKORUPPENINDASRAKYATINDONESIADENGANPENGETAHUAN #LAWANKEMISKINANDENGANPENDIDIKAN #HIDUPMAHASISWA #HIDUPRAKYATINDONESIA #HIDUPWANGSAINDONESIA #17081945
</commit_message>
<xml_diff>
--- a/Rumus Perpangkatan Universal 4.0.docx
+++ b/Rumus Perpangkatan Universal 4.0.docx
@@ -547,53 +547,6 @@
                                     </w:rPr>
                                     <m:t xml:space="preserve"> × </m:t>
                                   </m:r>
-                                  <m:f>
-                                    <m:fPr>
-                                      <m:ctrlPr>
-                                        <w:rPr>
-                                          <w:rFonts w:ascii="Cambria Math" w:hAnsi="Cambria Math" w:cs="Times New Roman"/>
-                                          <w:i/>
-                                          <w:sz w:val="24"/>
-                                          <w:szCs w:val="24"/>
-                                        </w:rPr>
-                                      </m:ctrlPr>
-                                    </m:fPr>
-                                    <m:num>
-                                      <m:box>
-                                        <m:boxPr>
-                                          <m:diff m:val="1"/>
-                                          <m:ctrlPr>
-                                            <w:rPr>
-                                              <w:rFonts w:ascii="Cambria Math" w:hAnsi="Cambria Math" w:cs="Times New Roman"/>
-                                              <w:i/>
-                                              <w:sz w:val="24"/>
-                                              <w:szCs w:val="24"/>
-                                            </w:rPr>
-                                          </m:ctrlPr>
-                                        </m:boxPr>
-                                        <m:e>
-                                          <m:r>
-                                            <w:rPr>
-                                              <w:rFonts w:ascii="Cambria Math" w:hAnsi="Cambria Math" w:cs="Times New Roman"/>
-                                              <w:sz w:val="24"/>
-                                              <w:szCs w:val="24"/>
-                                            </w:rPr>
-                                            <m:t>d</m:t>
-                                          </m:r>
-                                        </m:e>
-                                      </m:box>
-                                    </m:num>
-                                    <m:den>
-                                      <m:r>
-                                        <w:rPr>
-                                          <w:rFonts w:ascii="Cambria Math" w:hAnsi="Cambria Math" w:cs="Times New Roman"/>
-                                          <w:sz w:val="24"/>
-                                          <w:szCs w:val="24"/>
-                                        </w:rPr>
-                                        <m:t>dt</m:t>
-                                      </m:r>
-                                    </m:den>
-                                  </m:f>
                                   <m:d>
                                     <m:dPr>
                                       <m:begChr m:val="{"/>
@@ -608,6 +561,53 @@
                                       </m:ctrlPr>
                                     </m:dPr>
                                     <m:e>
+                                      <m:f>
+                                        <m:fPr>
+                                          <m:ctrlPr>
+                                            <w:rPr>
+                                              <w:rFonts w:ascii="Cambria Math" w:hAnsi="Cambria Math" w:cs="Times New Roman"/>
+                                              <w:i/>
+                                              <w:sz w:val="24"/>
+                                              <w:szCs w:val="24"/>
+                                            </w:rPr>
+                                          </m:ctrlPr>
+                                        </m:fPr>
+                                        <m:num>
+                                          <m:box>
+                                            <m:boxPr>
+                                              <m:diff m:val="1"/>
+                                              <m:ctrlPr>
+                                                <w:rPr>
+                                                  <w:rFonts w:ascii="Cambria Math" w:hAnsi="Cambria Math" w:cs="Times New Roman"/>
+                                                  <w:i/>
+                                                  <w:sz w:val="24"/>
+                                                  <w:szCs w:val="24"/>
+                                                </w:rPr>
+                                              </m:ctrlPr>
+                                            </m:boxPr>
+                                            <m:e>
+                                              <m:r>
+                                                <w:rPr>
+                                                  <w:rFonts w:ascii="Cambria Math" w:hAnsi="Cambria Math" w:cs="Times New Roman"/>
+                                                  <w:sz w:val="24"/>
+                                                  <w:szCs w:val="24"/>
+                                                </w:rPr>
+                                                <m:t>d</m:t>
+                                              </m:r>
+                                            </m:e>
+                                          </m:box>
+                                        </m:num>
+                                        <m:den>
+                                          <m:r>
+                                            <w:rPr>
+                                              <w:rFonts w:ascii="Cambria Math" w:hAnsi="Cambria Math" w:cs="Times New Roman"/>
+                                              <w:sz w:val="24"/>
+                                              <w:szCs w:val="24"/>
+                                            </w:rPr>
+                                            <m:t>dt</m:t>
+                                          </m:r>
+                                        </m:den>
+                                      </m:f>
                                       <m:d>
                                         <m:dPr>
                                           <m:ctrlPr>
@@ -897,53 +897,6 @@
                           </m:d>
                         </m:num>
                         <m:den>
-                          <m:f>
-                            <m:fPr>
-                              <m:ctrlPr>
-                                <w:rPr>
-                                  <w:rFonts w:ascii="Cambria Math" w:hAnsi="Cambria Math" w:cs="Times New Roman"/>
-                                  <w:i/>
-                                  <w:sz w:val="24"/>
-                                  <w:szCs w:val="24"/>
-                                </w:rPr>
-                              </m:ctrlPr>
-                            </m:fPr>
-                            <m:num>
-                              <m:box>
-                                <m:boxPr>
-                                  <m:diff m:val="1"/>
-                                  <m:ctrlPr>
-                                    <w:rPr>
-                                      <w:rFonts w:ascii="Cambria Math" w:hAnsi="Cambria Math" w:cs="Times New Roman"/>
-                                      <w:i/>
-                                      <w:sz w:val="24"/>
-                                      <w:szCs w:val="24"/>
-                                    </w:rPr>
-                                  </m:ctrlPr>
-                                </m:boxPr>
-                                <m:e>
-                                  <m:r>
-                                    <w:rPr>
-                                      <w:rFonts w:ascii="Cambria Math" w:hAnsi="Cambria Math" w:cs="Times New Roman"/>
-                                      <w:sz w:val="24"/>
-                                      <w:szCs w:val="24"/>
-                                    </w:rPr>
-                                    <m:t>d</m:t>
-                                  </m:r>
-                                </m:e>
-                              </m:box>
-                            </m:num>
-                            <m:den>
-                              <m:r>
-                                <w:rPr>
-                                  <w:rFonts w:ascii="Cambria Math" w:hAnsi="Cambria Math" w:cs="Times New Roman"/>
-                                  <w:sz w:val="24"/>
-                                  <w:szCs w:val="24"/>
-                                </w:rPr>
-                                <m:t>dt</m:t>
-                              </m:r>
-                            </m:den>
-                          </m:f>
                           <m:d>
                             <m:dPr>
                               <m:begChr m:val="{"/>
@@ -958,6 +911,53 @@
                               </m:ctrlPr>
                             </m:dPr>
                             <m:e>
+                              <m:f>
+                                <m:fPr>
+                                  <m:ctrlPr>
+                                    <w:rPr>
+                                      <w:rFonts w:ascii="Cambria Math" w:hAnsi="Cambria Math" w:cs="Times New Roman"/>
+                                      <w:i/>
+                                      <w:sz w:val="24"/>
+                                      <w:szCs w:val="24"/>
+                                    </w:rPr>
+                                  </m:ctrlPr>
+                                </m:fPr>
+                                <m:num>
+                                  <m:box>
+                                    <m:boxPr>
+                                      <m:diff m:val="1"/>
+                                      <m:ctrlPr>
+                                        <w:rPr>
+                                          <w:rFonts w:ascii="Cambria Math" w:hAnsi="Cambria Math" w:cs="Times New Roman"/>
+                                          <w:i/>
+                                          <w:sz w:val="24"/>
+                                          <w:szCs w:val="24"/>
+                                        </w:rPr>
+                                      </m:ctrlPr>
+                                    </m:boxPr>
+                                    <m:e>
+                                      <m:r>
+                                        <w:rPr>
+                                          <w:rFonts w:ascii="Cambria Math" w:hAnsi="Cambria Math" w:cs="Times New Roman"/>
+                                          <w:sz w:val="24"/>
+                                          <w:szCs w:val="24"/>
+                                        </w:rPr>
+                                        <m:t>d</m:t>
+                                      </m:r>
+                                    </m:e>
+                                  </m:box>
+                                </m:num>
+                                <m:den>
+                                  <m:r>
+                                    <w:rPr>
+                                      <w:rFonts w:ascii="Cambria Math" w:hAnsi="Cambria Math" w:cs="Times New Roman"/>
+                                      <w:sz w:val="24"/>
+                                      <w:szCs w:val="24"/>
+                                    </w:rPr>
+                                    <m:t>dt</m:t>
+                                  </m:r>
+                                </m:den>
+                              </m:f>
                               <m:d>
                                 <m:dPr>
                                   <m:ctrlPr>

</xml_diff>